<commit_message>
adding publication and orange hrms changes.
adding publication and orange hrms changes.
</commit_message>
<xml_diff>
--- a/publications/Introduction_email.docx
+++ b/publications/Introduction_email.docx
@@ -6,8 +6,6 @@
       <w:r>
         <w:t>Hello,</w:t>
       </w:r>
-      <w:bookmarkStart w:id="0" w:name="_GoBack"/>
-      <w:bookmarkEnd w:id="0"/>
     </w:p>
     <w:p>
       <w:r>
@@ -210,6 +208,25 @@
       </w:r>
     </w:p>
     <w:p>
+      <w:pPr>
+        <w:pStyle w:val="ListParagraph"/>
+        <w:numPr>
+          <w:ilvl w:val="0"/>
+          <w:numId w:val="2"/>
+        </w:numPr>
+      </w:pPr>
+      <w:r>
+        <w:rPr>
+          <w:rFonts w:ascii="Arial" w:hAnsi="Arial" w:cs="Arial"/>
+          <w:color w:val="333333"/>
+          <w:sz w:val="20"/>
+          <w:szCs w:val="20"/>
+          <w:shd w:val="clear" w:color="auto" w:fill="FFFFFF"/>
+        </w:rPr>
+        <w:t>Oracle Applications Stack implementation and support.</w:t>
+      </w:r>
+    </w:p>
+    <w:p>
       <w:r>
         <w:t xml:space="preserve">Our offerings includes </w:t>
       </w:r>
@@ -263,6 +280,36 @@
       </w:pPr>
       <w:r>
         <w:t>Staffing requirements.</w:t>
+      </w:r>
+    </w:p>
+    <w:p>
+      <w:pPr>
+        <w:pStyle w:val="ListParagraph"/>
+        <w:numPr>
+          <w:ilvl w:val="0"/>
+          <w:numId w:val="3"/>
+        </w:numPr>
+      </w:pPr>
+      <w:r>
+        <w:rPr>
+          <w:rFonts w:ascii="Arial" w:hAnsi="Arial" w:cs="Arial"/>
+          <w:color w:val="333333"/>
+          <w:sz w:val="20"/>
+          <w:szCs w:val="20"/>
+          <w:shd w:val="clear" w:color="auto" w:fill="FFFFFF"/>
+        </w:rPr>
+        <w:t>Oracle Application Professional Services.</w:t>
+      </w:r>
+      <w:r>
+        <w:rPr>
+          <w:rStyle w:val="apple-converted-space"/>
+          <w:rFonts w:ascii="Arial" w:hAnsi="Arial" w:cs="Arial"/>
+          <w:color w:val="333333"/>
+          <w:sz w:val="20"/>
+          <w:szCs w:val="20"/>
+          <w:shd w:val="clear" w:color="auto" w:fill="FFFFFF"/>
+        </w:rPr>
+        <w:t> </w:t>
       </w:r>
     </w:p>
     <w:p>
@@ -545,10 +592,324 @@
         <w:t xml:space="preserve"> </w:t>
       </w:r>
     </w:p>
-    <w:p/>
+    <w:p>
+      <w:r>
+        <w:br w:type="page"/>
+      </w:r>
+    </w:p>
+    <w:p>
+      <w:pPr>
+        <w:spacing w:after="0" w:line="240" w:lineRule="auto"/>
+      </w:pPr>
+    </w:p>
+    <w:p>
+      <w:pPr>
+        <w:spacing w:after="0" w:line="240" w:lineRule="auto"/>
+      </w:pPr>
+      <w:r>
+        <w:t xml:space="preserve">We are Database Services Company from India. </w:t>
+      </w:r>
+    </w:p>
+    <w:p>
+      <w:pPr>
+        <w:spacing w:after="0" w:line="240" w:lineRule="auto"/>
+      </w:pPr>
+      <w:r>
+        <w:t xml:space="preserve">Database Services </w:t>
+      </w:r>
+    </w:p>
+    <w:p>
+      <w:pPr>
+        <w:spacing w:after="0" w:line="240" w:lineRule="auto"/>
+      </w:pPr>
+      <w:r>
+        <w:t>Database Implementation</w:t>
+      </w:r>
+    </w:p>
+    <w:p>
+      <w:pPr>
+        <w:spacing w:after="0" w:line="240" w:lineRule="auto"/>
+      </w:pPr>
+      <w:r>
+        <w:t>Database Remote Support 24X7X365</w:t>
+      </w:r>
+    </w:p>
+    <w:p>
+      <w:pPr>
+        <w:spacing w:after="0" w:line="240" w:lineRule="auto"/>
+      </w:pPr>
+      <w:r>
+        <w:t>Database Migration Services</w:t>
+      </w:r>
+    </w:p>
+    <w:p>
+      <w:pPr>
+        <w:spacing w:after="0" w:line="240" w:lineRule="auto"/>
+      </w:pPr>
+      <w:r>
+        <w:t>Database Upgrade Services</w:t>
+      </w:r>
+    </w:p>
+    <w:p>
+      <w:pPr>
+        <w:spacing w:after="0" w:line="240" w:lineRule="auto"/>
+      </w:pPr>
+      <w:r>
+        <w:t xml:space="preserve">Database Designing </w:t>
+      </w:r>
+    </w:p>
+    <w:p>
+      <w:pPr>
+        <w:spacing w:after="0" w:line="240" w:lineRule="auto"/>
+      </w:pPr>
+      <w:r>
+        <w:t>Database Development</w:t>
+      </w:r>
+    </w:p>
+    <w:p>
+      <w:pPr>
+        <w:spacing w:after="0" w:line="240" w:lineRule="auto"/>
+      </w:pPr>
+    </w:p>
+    <w:p>
+      <w:pPr>
+        <w:spacing w:after="0" w:line="240" w:lineRule="auto"/>
+      </w:pPr>
+      <w:r>
+        <w:t>Regards,</w:t>
+      </w:r>
+    </w:p>
+    <w:p>
+      <w:pPr>
+        <w:spacing w:after="0" w:line="240" w:lineRule="auto"/>
+      </w:pPr>
+      <w:r>
+        <w:t>Vinay Mistry</w:t>
+      </w:r>
+    </w:p>
+    <w:p>
+      <w:pPr>
+        <w:spacing w:after="0" w:line="240" w:lineRule="auto"/>
+      </w:pPr>
+      <w:r>
+        <w:t>Founder</w:t>
+      </w:r>
+    </w:p>
+    <w:p>
+      <w:pPr>
+        <w:spacing w:after="0" w:line="240" w:lineRule="auto"/>
+      </w:pPr>
+    </w:p>
+    <w:p>
+      <w:pPr>
+        <w:spacing w:after="0" w:line="240" w:lineRule="auto"/>
+      </w:pPr>
+    </w:p>
+    <w:p>
+      <w:pPr>
+        <w:spacing w:after="0" w:line="240" w:lineRule="auto"/>
+      </w:pPr>
+      <w:r>
+        <w:t xml:space="preserve">We are also in engineering industry, hydraulic valves, fittings, hoses, </w:t>
+      </w:r>
+      <w:proofErr w:type="spellStart"/>
+      <w:r>
+        <w:t>camlock</w:t>
+      </w:r>
+      <w:proofErr w:type="spellEnd"/>
+      <w:r>
+        <w:t xml:space="preserve"> couplings, quick disconnect </w:t>
+      </w:r>
+      <w:proofErr w:type="gramStart"/>
+      <w:r>
+        <w:t>couplings ,pipe</w:t>
+      </w:r>
+      <w:proofErr w:type="gramEnd"/>
+      <w:r>
+        <w:t xml:space="preserve"> clamps and finned tubes. We are in this industry for past 20 years with clients as defense, L &amp; T </w:t>
+      </w:r>
+      <w:proofErr w:type="gramStart"/>
+      <w:r>
+        <w:t>HED ,</w:t>
+      </w:r>
+      <w:proofErr w:type="gramEnd"/>
+      <w:r>
+        <w:t xml:space="preserve"> Mahindra and Mahindra Ltd., </w:t>
+      </w:r>
+      <w:proofErr w:type="spellStart"/>
+      <w:r>
+        <w:t>Welspun</w:t>
+      </w:r>
+      <w:proofErr w:type="spellEnd"/>
+      <w:r>
+        <w:t>, HDIL etc. Lot of these products are used in construction equipment maintenance. Do let us know if any of such opportunity is there. Vinay Mistry</w:t>
+      </w:r>
+    </w:p>
+    <w:p>
+      <w:pPr>
+        <w:spacing w:after="0" w:line="240" w:lineRule="auto"/>
+      </w:pPr>
+    </w:p>
+    <w:p>
+      <w:pPr>
+        <w:shd w:val="clear" w:color="auto" w:fill="DCF8C6"/>
+        <w:tabs>
+          <w:tab w:val="left" w:pos="916"/>
+          <w:tab w:val="left" w:pos="1832"/>
+          <w:tab w:val="left" w:pos="2748"/>
+          <w:tab w:val="left" w:pos="3664"/>
+          <w:tab w:val="left" w:pos="4580"/>
+          <w:tab w:val="left" w:pos="5496"/>
+          <w:tab w:val="left" w:pos="6412"/>
+          <w:tab w:val="left" w:pos="7328"/>
+          <w:tab w:val="left" w:pos="8244"/>
+          <w:tab w:val="left" w:pos="9160"/>
+          <w:tab w:val="left" w:pos="10076"/>
+          <w:tab w:val="left" w:pos="10992"/>
+          <w:tab w:val="left" w:pos="11908"/>
+          <w:tab w:val="left" w:pos="12824"/>
+          <w:tab w:val="left" w:pos="13740"/>
+          <w:tab w:val="left" w:pos="14656"/>
+        </w:tabs>
+        <w:spacing w:after="0" w:line="285" w:lineRule="atLeast"/>
+        <w:textAlignment w:val="baseline"/>
+      </w:pPr>
+      <w:r>
+        <w:t xml:space="preserve">We also design and delivery </w:t>
+      </w:r>
+      <w:proofErr w:type="spellStart"/>
+      <w:r>
+        <w:t>specialzed</w:t>
+      </w:r>
+      <w:proofErr w:type="spellEnd"/>
+      <w:r>
+        <w:t xml:space="preserve"> products for automotive industry testing groups.</w:t>
+      </w:r>
+    </w:p>
+    <w:p>
+      <w:pPr>
+        <w:spacing w:after="0" w:line="240" w:lineRule="auto"/>
+      </w:pPr>
+    </w:p>
+    <w:p>
+      <w:pPr>
+        <w:spacing w:after="0" w:line="240" w:lineRule="auto"/>
+      </w:pPr>
+    </w:p>
+    <w:p>
+      <w:r>
+        <w:br w:type="page"/>
+      </w:r>
+    </w:p>
+    <w:p>
+      <w:pPr>
+        <w:spacing w:after="0" w:line="240" w:lineRule="auto"/>
+      </w:pPr>
+      <w:r>
+        <w:lastRenderedPageBreak/>
+        <w:t xml:space="preserve">Hello </w:t>
+      </w:r>
+      <w:proofErr w:type="spellStart"/>
+      <w:r>
+        <w:t>Shaheen</w:t>
+      </w:r>
+      <w:proofErr w:type="spellEnd"/>
+      <w:r>
+        <w:t>,</w:t>
+      </w:r>
+    </w:p>
+    <w:p>
+      <w:pPr>
+        <w:spacing w:after="0" w:line="240" w:lineRule="auto"/>
+      </w:pPr>
+      <w:r>
+        <w:t xml:space="preserve">How are you? </w:t>
+      </w:r>
+    </w:p>
+    <w:p>
+      <w:pPr>
+        <w:spacing w:after="0" w:line="240" w:lineRule="auto"/>
+      </w:pPr>
+      <w:r>
+        <w:t xml:space="preserve">I hope you are aware that </w:t>
+      </w:r>
+      <w:proofErr w:type="spellStart"/>
+      <w:r>
+        <w:t>i</w:t>
+      </w:r>
+      <w:proofErr w:type="spellEnd"/>
+      <w:r>
+        <w:t xml:space="preserve"> have started my new venture in IT Services. </w:t>
+      </w:r>
+    </w:p>
+    <w:p>
+      <w:pPr>
+        <w:spacing w:after="0" w:line="240" w:lineRule="auto"/>
+      </w:pPr>
+    </w:p>
+    <w:p>
+      <w:pPr>
+        <w:spacing w:after="0" w:line="240" w:lineRule="auto"/>
+      </w:pPr>
+      <w:r>
+        <w:t>Attaching my company profile f</w:t>
+      </w:r>
+      <w:bookmarkStart w:id="0" w:name="_GoBack"/>
+      <w:r>
+        <w:t>or your perusal. And do suggest us if you find following kind of People.</w:t>
+      </w:r>
+    </w:p>
+    <w:p>
+      <w:pPr>
+        <w:spacing w:after="0" w:line="240" w:lineRule="auto"/>
+      </w:pPr>
+    </w:p>
+    <w:bookmarkEnd w:id="0"/>
+    <w:p>
+      <w:pPr>
+        <w:spacing w:after="0" w:line="240" w:lineRule="auto"/>
+      </w:pPr>
+      <w:r>
+        <w:t>1. Large organization intend to setup Oracle ERP / upgrade Existing Oracle ERPs</w:t>
+      </w:r>
+    </w:p>
+    <w:p>
+      <w:pPr>
+        <w:spacing w:after="0" w:line="240" w:lineRule="auto"/>
+      </w:pPr>
+      <w:r>
+        <w:t xml:space="preserve">2. Organizations having Databases like Oracle / MSSQL / MYSQL and intend to get it managed remotely </w:t>
+      </w:r>
+    </w:p>
+    <w:p>
+      <w:pPr>
+        <w:spacing w:after="0" w:line="240" w:lineRule="auto"/>
+      </w:pPr>
+      <w:r>
+        <w:t>3. Companies looking for database projects / Big Data projects / Database server implementation and Administration.</w:t>
+      </w:r>
+    </w:p>
+    <w:p>
+      <w:pPr>
+        <w:spacing w:after="0" w:line="240" w:lineRule="auto"/>
+      </w:pPr>
+    </w:p>
+    <w:p>
+      <w:pPr>
+        <w:spacing w:after="0" w:line="240" w:lineRule="auto"/>
+      </w:pPr>
+      <w:proofErr w:type="gramStart"/>
+      <w:r>
+        <w:t>following</w:t>
+      </w:r>
+      <w:proofErr w:type="gramEnd"/>
+      <w:r>
+        <w:t xml:space="preserve"> is my Company Introduction details.</w:t>
+      </w:r>
+    </w:p>
     <w:sectPr>
       <w:pgSz w:w="12240" w:h="15840"/>
-      <w:pgMar w:top="1440" w:right="1440" w:bottom="1440" w:left="1440" w:header="720" w:footer="720" w:gutter="0"/>
+      <w:pgMar w:top="720" w:right="900" w:bottom="810" w:left="1440" w:header="720" w:footer="720" w:gutter="0"/>
       <w:cols w:space="720"/>
       <w:docGrid w:linePitch="360"/>
     </w:sectPr>
@@ -1281,6 +1642,69 @@
       <w:u w:val="single"/>
     </w:rPr>
   </w:style>
+  <w:style w:type="paragraph" w:styleId="HTMLPreformatted">
+    <w:name w:val="HTML Preformatted"/>
+    <w:basedOn w:val="Normal"/>
+    <w:link w:val="HTMLPreformattedChar"/>
+    <w:uiPriority w:val="99"/>
+    <w:semiHidden/>
+    <w:unhideWhenUsed/>
+    <w:rsid w:val="00675221"/>
+    <w:pPr>
+      <w:tabs>
+        <w:tab w:val="left" w:pos="916"/>
+        <w:tab w:val="left" w:pos="1832"/>
+        <w:tab w:val="left" w:pos="2748"/>
+        <w:tab w:val="left" w:pos="3664"/>
+        <w:tab w:val="left" w:pos="4580"/>
+        <w:tab w:val="left" w:pos="5496"/>
+        <w:tab w:val="left" w:pos="6412"/>
+        <w:tab w:val="left" w:pos="7328"/>
+        <w:tab w:val="left" w:pos="8244"/>
+        <w:tab w:val="left" w:pos="9160"/>
+        <w:tab w:val="left" w:pos="10076"/>
+        <w:tab w:val="left" w:pos="10992"/>
+        <w:tab w:val="left" w:pos="11908"/>
+        <w:tab w:val="left" w:pos="12824"/>
+        <w:tab w:val="left" w:pos="13740"/>
+        <w:tab w:val="left" w:pos="14656"/>
+      </w:tabs>
+      <w:spacing w:after="0" w:line="240" w:lineRule="auto"/>
+    </w:pPr>
+    <w:rPr>
+      <w:rFonts w:ascii="Courier New" w:eastAsia="Times New Roman" w:hAnsi="Courier New" w:cs="Courier New"/>
+      <w:sz w:val="20"/>
+      <w:szCs w:val="20"/>
+    </w:rPr>
+  </w:style>
+  <w:style w:type="character" w:customStyle="1" w:styleId="HTMLPreformattedChar">
+    <w:name w:val="HTML Preformatted Char"/>
+    <w:basedOn w:val="DefaultParagraphFont"/>
+    <w:link w:val="HTMLPreformatted"/>
+    <w:uiPriority w:val="99"/>
+    <w:semiHidden/>
+    <w:rsid w:val="00675221"/>
+    <w:rPr>
+      <w:rFonts w:ascii="Courier New" w:eastAsia="Times New Roman" w:hAnsi="Courier New" w:cs="Courier New"/>
+      <w:sz w:val="20"/>
+      <w:szCs w:val="20"/>
+    </w:rPr>
+  </w:style>
+  <w:style w:type="character" w:customStyle="1" w:styleId="emojitext">
+    <w:name w:val="emojitext"/>
+    <w:basedOn w:val="DefaultParagraphFont"/>
+    <w:rsid w:val="00675221"/>
+  </w:style>
+  <w:style w:type="character" w:customStyle="1" w:styleId="message-datetime">
+    <w:name w:val="message-datetime"/>
+    <w:basedOn w:val="DefaultParagraphFont"/>
+    <w:rsid w:val="00675221"/>
+  </w:style>
+  <w:style w:type="character" w:customStyle="1" w:styleId="apple-converted-space">
+    <w:name w:val="apple-converted-space"/>
+    <w:basedOn w:val="DefaultParagraphFont"/>
+    <w:rsid w:val="00907C72"/>
+  </w:style>
 </w:styles>
 </file>
 

</xml_diff>